<commit_message>
add appendix to the syllabus
</commit_message>
<xml_diff>
--- a/Data_Mining_Syllabus 200318.docx
+++ b/Data_Mining_Syllabus 200318.docx
@@ -17,8 +17,8 @@
         <w:tblLook w:val="04A0" w:firstRow="1" w:lastRow="0" w:firstColumn="1" w:lastColumn="0" w:noHBand="0" w:noVBand="1"/>
       </w:tblPr>
       <w:tblGrid>
-        <w:gridCol w:w="4647"/>
-        <w:gridCol w:w="4713"/>
+        <w:gridCol w:w="4645"/>
+        <w:gridCol w:w="4715"/>
       </w:tblGrid>
       <w:tr>
         <w:tc>
@@ -358,6 +358,7 @@
                 <w:rFonts w:ascii="Times" w:hAnsi="Times" w:cs="Times New Roman"/>
                 <w:sz w:val="24"/>
                 <w:szCs w:val="24"/>
+                <w:lang/>
               </w:rPr>
             </w:pPr>
             <w:r>
@@ -374,88 +375,20 @@
                 <w:sz w:val="24"/>
                 <w:szCs w:val="24"/>
               </w:rPr>
-              <w:t>Mondays</w:t>
+              <w:t xml:space="preserve">make a 30-minute appointment at </w:t>
             </w:r>
-            <w:r>
-              <w:rPr>
-                <w:rFonts w:ascii="Times" w:hAnsi="Times" w:cs="Times New Roman"/>
-                <w:sz w:val="24"/>
-                <w:szCs w:val="24"/>
-              </w:rPr>
-              <w:t xml:space="preserve">, </w:t>
-            </w:r>
-            <w:r>
-              <w:rPr>
-                <w:rFonts w:ascii="Times" w:hAnsi="Times" w:cs="Times New Roman"/>
-                <w:sz w:val="24"/>
-                <w:szCs w:val="24"/>
-              </w:rPr>
-              <w:t>4</w:t>
-            </w:r>
-            <w:r>
-              <w:rPr>
-                <w:rFonts w:ascii="Times" w:hAnsi="Times" w:cs="Times New Roman"/>
-                <w:sz w:val="24"/>
-                <w:szCs w:val="24"/>
-              </w:rPr>
-              <w:t>:</w:t>
-            </w:r>
-            <w:r>
-              <w:rPr>
-                <w:rFonts w:ascii="Times" w:hAnsi="Times" w:cs="Times New Roman"/>
-                <w:sz w:val="24"/>
-                <w:szCs w:val="24"/>
-              </w:rPr>
-              <w:t>15P</w:t>
-            </w:r>
-            <w:r>
-              <w:rPr>
-                <w:rFonts w:ascii="Times" w:hAnsi="Times" w:cs="Times New Roman"/>
-                <w:sz w:val="24"/>
-                <w:szCs w:val="24"/>
-              </w:rPr>
-              <w:t>M</w:t>
-            </w:r>
-            <w:r>
-              <w:rPr>
-                <w:rFonts w:ascii="Times" w:hAnsi="Times" w:cs="Times New Roman"/>
-                <w:sz w:val="24"/>
-                <w:szCs w:val="24"/>
-              </w:rPr>
-              <w:t>-</w:t>
-            </w:r>
-            <w:r>
-              <w:rPr>
-                <w:rFonts w:ascii="Times" w:hAnsi="Times" w:cs="Times New Roman"/>
-                <w:sz w:val="24"/>
-                <w:szCs w:val="24"/>
-              </w:rPr>
-              <w:t>5</w:t>
-            </w:r>
-            <w:r>
-              <w:rPr>
-                <w:rFonts w:ascii="Times" w:hAnsi="Times" w:cs="Times New Roman"/>
-                <w:sz w:val="24"/>
-                <w:szCs w:val="24"/>
-              </w:rPr>
-              <w:t>:</w:t>
-            </w:r>
-            <w:r>
-              <w:rPr>
-                <w:rFonts w:ascii="Times" w:hAnsi="Times" w:cs="Times New Roman"/>
-                <w:sz w:val="24"/>
-                <w:szCs w:val="24"/>
-              </w:rPr>
-              <w:t>15P</w:t>
-            </w:r>
-            <w:r>
-              <w:rPr>
-                <w:rFonts w:ascii="Times" w:hAnsi="Times" w:cs="Times New Roman"/>
-                <w:sz w:val="24"/>
-                <w:szCs w:val="24"/>
-              </w:rPr>
-              <w:t>M</w:t>
-            </w:r>
+            <w:hyperlink r:id="rId8" w:history="1">
+              <w:r>
+                <w:rPr>
+                  <w:rStyle w:val="Hyperlink"/>
+                  <w:rFonts w:ascii="Times" w:hAnsi="Times" w:cs="Times New Roman"/>
+                  <w:sz w:val="24"/>
+                  <w:szCs w:val="24"/>
+                  <w:lang/>
+                </w:rPr>
+                <w:t>https://calendly.com/ngathan</w:t>
+              </w:r>
+            </w:hyperlink>
           </w:p>
           <w:p>
             <w:pPr>
@@ -474,7 +407,7 @@
               </w:rPr>
               <w:t xml:space="preserve">Email: </w:t>
             </w:r>
-            <w:hyperlink r:id="rId8" w:history="1">
+            <w:hyperlink r:id="rId9" w:history="1">
               <w:r>
                 <w:rPr>
                   <w:rStyle w:val="Hyperlink"/>
@@ -1269,7 +1202,7 @@
         </w:rPr>
         <w:t xml:space="preserve">page: </w:t>
       </w:r>
-      <w:hyperlink r:id="rId9" w:history="1">
+      <w:hyperlink r:id="rId10" w:history="1">
         <w:r>
           <w:rPr>
             <w:rStyle w:val="Hyperlink"/>
@@ -1302,7 +1235,7 @@
           <w:szCs w:val="24"/>
         </w:rPr>
       </w:pPr>
-      <w:hyperlink r:id="rId10" w:history="1">
+      <w:hyperlink r:id="rId11" w:history="1">
         <w:r>
           <w:rPr>
             <w:rStyle w:val="Hyperlink"/>
@@ -1324,7 +1257,7 @@
           <w:szCs w:val="24"/>
         </w:rPr>
       </w:pPr>
-      <w:hyperlink r:id="rId11" w:history="1">
+      <w:hyperlink r:id="rId12" w:history="1">
         <w:r>
           <w:rPr>
             <w:rStyle w:val="Hyperlink"/>
@@ -4056,7 +3989,7 @@
         </w:rPr>
         <w:t xml:space="preserve">assignments, please contact me at </w:t>
       </w:r>
-      <w:hyperlink r:id="rId12" w:history="1">
+      <w:hyperlink r:id="rId13" w:history="1">
         <w:r>
           <w:rPr>
             <w:rStyle w:val="Hyperlink"/>
@@ -5775,6 +5708,7 @@
           <w:szCs w:val="24"/>
         </w:rPr>
       </w:pPr>
+      <w:proofErr w:type="spellStart"/>
       <w:r>
         <w:rPr>
           <w:rFonts w:ascii="Times" w:eastAsia="Times New Roman" w:hAnsi="Times" w:cs="Arial"/>
@@ -5782,11 +5716,11 @@
           <w:sz w:val="24"/>
           <w:szCs w:val="24"/>
           <w:shd w:val="clear" w:color="auto" w:fill="FFFFFF"/>
-          <w:lang w:eastAsia="zh-CN"/>
-        </w:rPr>
-        <w:t xml:space="preserve">Rodriguez, M. Y., </w:t>
-      </w:r>
-      <w:proofErr w:type="spellStart"/>
+          <w:lang w:val="es-ES" w:eastAsia="zh-CN"/>
+        </w:rPr>
+        <w:t>Rodriguez</w:t>
+      </w:r>
+      <w:proofErr w:type="spellEnd"/>
       <w:r>
         <w:rPr>
           <w:rFonts w:ascii="Times" w:eastAsia="Times New Roman" w:hAnsi="Times" w:cs="Arial"/>
@@ -5794,11 +5728,11 @@
           <w:sz w:val="24"/>
           <w:szCs w:val="24"/>
           <w:shd w:val="clear" w:color="auto" w:fill="FFFFFF"/>
-          <w:lang w:eastAsia="zh-CN"/>
-        </w:rPr>
-        <w:t>DePanfilis</w:t>
-      </w:r>
-      <w:proofErr w:type="spellEnd"/>
+          <w:lang w:val="es-ES" w:eastAsia="zh-CN"/>
+        </w:rPr>
+        <w:t xml:space="preserve">, M. Y., </w:t>
+      </w:r>
+      <w:proofErr w:type="spellStart"/>
       <w:r>
         <w:rPr>
           <w:rFonts w:ascii="Times" w:eastAsia="Times New Roman" w:hAnsi="Times" w:cs="Arial"/>
@@ -5806,9 +5740,56 @@
           <w:sz w:val="24"/>
           <w:szCs w:val="24"/>
           <w:shd w:val="clear" w:color="auto" w:fill="FFFFFF"/>
+          <w:lang w:val="es-ES" w:eastAsia="zh-CN"/>
+        </w:rPr>
+        <w:t>DePanfilis</w:t>
+      </w:r>
+      <w:proofErr w:type="spellEnd"/>
+      <w:r>
+        <w:rPr>
+          <w:rFonts w:ascii="Times" w:eastAsia="Times New Roman" w:hAnsi="Times" w:cs="Arial"/>
+          <w:color w:val="222222"/>
+          <w:sz w:val="24"/>
+          <w:szCs w:val="24"/>
+          <w:shd w:val="clear" w:color="auto" w:fill="FFFFFF"/>
+          <w:lang w:val="es-ES" w:eastAsia="zh-CN"/>
+        </w:rPr>
+        <w:t xml:space="preserve">, D., &amp; </w:t>
+      </w:r>
+      <w:proofErr w:type="spellStart"/>
+      <w:r>
+        <w:rPr>
+          <w:rFonts w:ascii="Times" w:eastAsia="Times New Roman" w:hAnsi="Times" w:cs="Arial"/>
+          <w:color w:val="222222"/>
+          <w:sz w:val="24"/>
+          <w:szCs w:val="24"/>
+          <w:shd w:val="clear" w:color="auto" w:fill="FFFFFF"/>
+          <w:lang w:val="es-ES" w:eastAsia="zh-CN"/>
+        </w:rPr>
+        <w:t>Lanier</w:t>
+      </w:r>
+      <w:proofErr w:type="spellEnd"/>
+      <w:r>
+        <w:rPr>
+          <w:rFonts w:ascii="Times" w:eastAsia="Times New Roman" w:hAnsi="Times" w:cs="Arial"/>
+          <w:color w:val="222222"/>
+          <w:sz w:val="24"/>
+          <w:szCs w:val="24"/>
+          <w:shd w:val="clear" w:color="auto" w:fill="FFFFFF"/>
+          <w:lang w:val="es-ES" w:eastAsia="zh-CN"/>
+        </w:rPr>
+        <w:t xml:space="preserve">, P. (2019). </w:t>
+      </w:r>
+      <w:r>
+        <w:rPr>
+          <w:rFonts w:ascii="Times" w:eastAsia="Times New Roman" w:hAnsi="Times" w:cs="Arial"/>
+          <w:color w:val="222222"/>
+          <w:sz w:val="24"/>
+          <w:szCs w:val="24"/>
+          <w:shd w:val="clear" w:color="auto" w:fill="FFFFFF"/>
           <w:lang w:eastAsia="zh-CN"/>
         </w:rPr>
-        <w:t>, D., &amp; Lanier, P. (2019). Bridging the gap: Social work insights for ethical algorithmic decision-making in human services. IBM Journal of Research and Development, 63(4/5), 8-1.</w:t>
+        <w:t>Bridging the gap: Social work insights for ethical algorithmic decision-making in human services. IBM Journal of Research and Development, 63(4/5), 8-1.</w:t>
       </w:r>
     </w:p>
     <w:p>
@@ -7591,6 +7572,136 @@
           <w:szCs w:val="24"/>
         </w:rPr>
       </w:pPr>
+      <w:proofErr w:type="spellStart"/>
+      <w:r>
+        <w:rPr>
+          <w:rFonts w:ascii="Times" w:hAnsi="Times" w:cs="Times New Roman"/>
+          <w:bCs/>
+          <w:sz w:val="24"/>
+          <w:szCs w:val="24"/>
+          <w:lang w:val="de-DE"/>
+        </w:rPr>
+        <w:t>Salganik</w:t>
+      </w:r>
+      <w:proofErr w:type="spellEnd"/>
+      <w:r>
+        <w:rPr>
+          <w:rFonts w:ascii="Times" w:hAnsi="Times" w:cs="Times New Roman"/>
+          <w:bCs/>
+          <w:sz w:val="24"/>
+          <w:szCs w:val="24"/>
+          <w:lang w:val="de-DE"/>
+        </w:rPr>
+        <w:t xml:space="preserve">, M. J., Lundberg, I., Kindel, A. T., &amp; </w:t>
+      </w:r>
+      <w:proofErr w:type="spellStart"/>
+      <w:r>
+        <w:rPr>
+          <w:rFonts w:ascii="Times" w:hAnsi="Times" w:cs="Times New Roman"/>
+          <w:bCs/>
+          <w:sz w:val="24"/>
+          <w:szCs w:val="24"/>
+          <w:lang w:val="de-DE"/>
+        </w:rPr>
+        <w:t>McLanahan</w:t>
+      </w:r>
+      <w:proofErr w:type="spellEnd"/>
+      <w:r>
+        <w:rPr>
+          <w:rFonts w:ascii="Times" w:hAnsi="Times" w:cs="Times New Roman"/>
+          <w:bCs/>
+          <w:sz w:val="24"/>
+          <w:szCs w:val="24"/>
+          <w:lang w:val="de-DE"/>
+        </w:rPr>
+        <w:t xml:space="preserve">, S. (2019). </w:t>
+      </w:r>
+      <w:r>
+        <w:rPr>
+          <w:rFonts w:ascii="Times" w:hAnsi="Times" w:cs="Times New Roman"/>
+          <w:bCs/>
+          <w:sz w:val="24"/>
+          <w:szCs w:val="24"/>
+        </w:rPr>
+        <w:t>Measuring the Predictability of Life Outcomes with a Scientific Mass Collaboration</w:t>
+      </w:r>
+      <w:r>
+        <w:rPr>
+          <w:rFonts w:ascii="Times" w:hAnsi="Times" w:cs="Times New Roman"/>
+          <w:bCs/>
+          <w:sz w:val="24"/>
+          <w:szCs w:val="24"/>
+        </w:rPr>
+        <w:t>. </w:t>
+      </w:r>
+      <w:r>
+        <w:rPr>
+          <w:rFonts w:ascii="Times" w:hAnsi="Times" w:cs="Times New Roman"/>
+          <w:bCs/>
+          <w:i/>
+          <w:iCs/>
+          <w:sz w:val="24"/>
+          <w:szCs w:val="24"/>
+        </w:rPr>
+        <w:t>Proceedings of the National Academy of Sciences of the United States of America</w:t>
+      </w:r>
+      <w:r>
+        <w:rPr>
+          <w:rFonts w:ascii="Times" w:hAnsi="Times" w:cs="Times New Roman"/>
+          <w:bCs/>
+          <w:sz w:val="24"/>
+          <w:szCs w:val="24"/>
+        </w:rPr>
+        <w:t xml:space="preserve">. </w:t>
+      </w:r>
+      <w:hyperlink r:id="rId14" w:history="1">
+        <w:r>
+          <w:rPr>
+            <w:rStyle w:val="Hyperlink"/>
+            <w:rFonts w:ascii="Times" w:hAnsi="Times" w:cs="Times New Roman"/>
+            <w:bCs/>
+            <w:sz w:val="24"/>
+            <w:szCs w:val="24"/>
+          </w:rPr>
+          <w:t>https://doi.org/10.1073/pnas.1915006117</w:t>
+        </w:r>
+      </w:hyperlink>
+    </w:p>
+    <w:p>
+      <w:pPr>
+        <w:spacing w:line="240" w:lineRule="auto"/>
+        <w:jc w:val="both"/>
+        <w:rPr>
+          <w:rFonts w:ascii="Times" w:hAnsi="Times" w:cs="Times New Roman"/>
+          <w:bCs/>
+          <w:sz w:val="24"/>
+          <w:szCs w:val="24"/>
+        </w:rPr>
+      </w:pPr>
+    </w:p>
+    <w:p>
+      <w:pPr>
+        <w:spacing w:line="240" w:lineRule="auto"/>
+        <w:jc w:val="both"/>
+        <w:rPr>
+          <w:rFonts w:ascii="Times" w:hAnsi="Times" w:cs="Times New Roman"/>
+          <w:bCs/>
+          <w:sz w:val="24"/>
+          <w:szCs w:val="24"/>
+        </w:rPr>
+      </w:pPr>
+    </w:p>
+    <w:p>
+      <w:pPr>
+        <w:spacing w:line="240" w:lineRule="auto"/>
+        <w:jc w:val="both"/>
+        <w:rPr>
+          <w:rFonts w:ascii="Times" w:hAnsi="Times" w:cs="Times New Roman"/>
+          <w:bCs/>
+          <w:sz w:val="24"/>
+          <w:szCs w:val="24"/>
+        </w:rPr>
+      </w:pPr>
     </w:p>
     <w:p>
       <w:pPr>
@@ -7659,7 +7770,7 @@
       </w:pPr>
     </w:p>
     <w:sectPr>
-      <w:headerReference w:type="default" r:id="rId13"/>
+      <w:headerReference w:type="default" r:id="rId15"/>
       <w:pgSz w:w="12240" w:h="15840"/>
       <w:pgMar w:top="1440" w:right="1440" w:bottom="1440" w:left="1440" w:header="720" w:footer="720" w:gutter="0"/>
       <w:cols w:space="720"/>

</xml_diff>